<commit_message>
Fixed width issue on large screens
</commit_message>
<xml_diff>
--- a/Module_3/project/kjanssen_mod3_project_8-24-2019.docx
+++ b/Module_3/project/kjanssen_mod3_project_8-24-2019.docx
@@ -155,20 +155,15 @@
     </w:p>
     <w:p/>
     <w:p>
-      <w:proofErr w:type="spellStart"/>
-      <w:r>
-        <w:t>Github</w:t>
-      </w:r>
-      <w:proofErr w:type="spellEnd"/>
-      <w:r>
-        <w:t xml:space="preserve">: </w:t>
+      <w:r>
+        <w:t xml:space="preserve">Github: </w:t>
       </w:r>
       <w:hyperlink r:id="rId5" w:history="1">
         <w:r>
           <w:rPr>
             <w:rStyle w:val="Hyperlink"/>
           </w:rPr>
-          <w:t>https://github.com/KennethJanssen/CIS4655-Summer2019/tree/master/Module_2/project</w:t>
+          <w:t>https://github.com/KennethJanssen/CIS4655-Summer2019/tree/master/Module_3/project</w:t>
         </w:r>
       </w:hyperlink>
     </w:p>
@@ -181,24 +176,14 @@
           <w:rPr>
             <w:rStyle w:val="Hyperlink"/>
           </w:rPr>
-          <w:t>http://sotd.us/kennethjanssen/CIS4655-Summer2019/Module_2/project/index.html</w:t>
+          <w:t>http://sotd.us/kennethjanssen/CIS4655-Summer2019/Module_3/project/index.html</w:t>
         </w:r>
       </w:hyperlink>
-      <w:bookmarkStart w:id="0" w:name="_GoBack"/>
-      <w:bookmarkEnd w:id="0"/>
     </w:p>
     <w:p/>
     <w:p>
       <w:r>
-        <w:t>Issues:</w:t>
-      </w:r>
-    </w:p>
-    <w:p>
-      <w:r>
-        <w:t>Two major issues caused me a lot of hassle – 1 Slider &amp; 2 Using an Advanced Template as a base.</w:t>
-      </w:r>
-      <w:r>
-        <w:t xml:space="preserve"> </w:t>
+        <w:t>Comments:</w:t>
       </w:r>
     </w:p>
     <w:p>
@@ -206,11 +191,11 @@
         <w:pStyle w:val="ListParagraph"/>
         <w:numPr>
           <w:ilvl w:val="0"/>
-          <w:numId w:val="1"/>
+          <w:numId w:val="2"/>
         </w:numPr>
       </w:pPr>
       <w:r>
-        <w:t>Starting with a fancy template caused more problems than it helped. I should have focused less on impressive features and just started from scratch.</w:t>
+        <w:t>Since I added the Nav bar during Mod2, I have decided to make improvements</w:t>
       </w:r>
     </w:p>
     <w:p>
@@ -218,19 +203,11 @@
         <w:pStyle w:val="ListParagraph"/>
         <w:numPr>
           <w:ilvl w:val="1"/>
-          <w:numId w:val="1"/>
+          <w:numId w:val="2"/>
         </w:numPr>
       </w:pPr>
       <w:r>
-        <w:t>Issues like the ‘owl-</w:t>
-      </w:r>
-      <w:proofErr w:type="spellStart"/>
-      <w:r>
-        <w:t>carosual</w:t>
-      </w:r>
-      <w:proofErr w:type="spellEnd"/>
-      <w:r>
-        <w:t>’ just never quite worked out so I had to use the generic slider from Bootstrap.</w:t>
+        <w:t>Pages besides Home have been duplicated to include the Fancy see through Image Navigation for Large Displays. On small displays the solid nav bar will be used and on very small screens the Nav will collapse to Hamburger.</w:t>
       </w:r>
     </w:p>
     <w:p>
@@ -238,11 +215,23 @@
         <w:pStyle w:val="ListParagraph"/>
         <w:numPr>
           <w:ilvl w:val="0"/>
-          <w:numId w:val="1"/>
+          <w:numId w:val="2"/>
         </w:numPr>
       </w:pPr>
       <w:r>
-        <w:t>Styling issues with Slider – It was taking up the entire screen instead of just the center column. This caused issues with scaling because the image was always stuck to left side.</w:t>
+        <w:t>Overall clean up of mistakes from Mod2. I used a lot of fancy stuff so I spent time removing CSS that wasn’t used anymore such as the OWL-Carousel.</w:t>
+      </w:r>
+    </w:p>
+    <w:p>
+      <w:pPr>
+        <w:pStyle w:val="ListParagraph"/>
+        <w:numPr>
+          <w:ilvl w:val="1"/>
+          <w:numId w:val="2"/>
+        </w:numPr>
+      </w:pPr>
+      <w:r>
+        <w:t>I did keep the animate.css as I liked how it added some transition effects to non-home pages.</w:t>
       </w:r>
     </w:p>
     <w:p>
@@ -250,14 +239,11 @@
         <w:pStyle w:val="ListParagraph"/>
         <w:numPr>
           <w:ilvl w:val="0"/>
-          <w:numId w:val="1"/>
+          <w:numId w:val="2"/>
         </w:numPr>
       </w:pPr>
       <w:r>
-        <w:t>Wireframe tried t</w:t>
-      </w:r>
-      <w:r>
-        <w:t>oo much all at once… I know you mentioned it but I feel like this would have gone better if I didn’t have such high ambitions right out the gate. I wanted a table with ratings but realistically I don’t have a database setup to pull the values from so I just made a generic table to hold the items for now.</w:t>
+        <w:t>Switched over to a lot of CDN to keep the folder cleaner (bootstrap, awesomefont)</w:t>
       </w:r>
     </w:p>
     <w:p>
@@ -265,11 +251,11 @@
         <w:pStyle w:val="ListParagraph"/>
         <w:numPr>
           <w:ilvl w:val="0"/>
-          <w:numId w:val="1"/>
+          <w:numId w:val="2"/>
         </w:numPr>
       </w:pPr>
       <w:r>
-        <w:t>Images – The size differences got kind of annoying. If you crop the images to same size and aspect for the slider it is far easier to wrangle.</w:t>
+        <w:t>Drop shadow on Text for Nav Bar – I found reading the nav bar menus overlaying the carousel image to be annoying so I added shadows to improve readability. This also could have been solved by picking better images with darker colors on the top but that seemed more limiting.</w:t>
       </w:r>
     </w:p>
     <w:p>
@@ -277,58 +263,50 @@
         <w:pStyle w:val="ListParagraph"/>
         <w:numPr>
           <w:ilvl w:val="0"/>
-          <w:numId w:val="1"/>
+          <w:numId w:val="2"/>
         </w:numPr>
       </w:pPr>
       <w:r>
-        <w:t>Slider – I had to add d-none and d-</w:t>
-      </w:r>
-      <w:proofErr w:type="spellStart"/>
-      <w:r>
-        <w:t>sm</w:t>
-      </w:r>
-      <w:proofErr w:type="spellEnd"/>
-      <w:r>
-        <w:t>-block to prevent the Slider captions from showing up on very tiny devices as it looked terrible.</w:t>
-      </w:r>
-    </w:p>
-    <w:p/>
-    <w:p/>
-    <w:p/>
-    <w:p/>
-    <w:p/>
-    <w:p/>
-    <w:p/>
-    <w:p/>
-    <w:p/>
-    <w:p/>
-    <w:p/>
-    <w:p>
-      <w:pPr>
-        <w:pStyle w:val="Heading1"/>
-      </w:pPr>
-      <w:r>
-        <w:t>Landing Page</w:t>
-      </w:r>
-      <w:r>
-        <w:t xml:space="preserve"> – Large</w:t>
-      </w:r>
-    </w:p>
-    <w:p>
-      <w:r>
-        <w:t>Note the Captions &amp; Menu</w:t>
-      </w:r>
-    </w:p>
-    <w:p>
-      <w:r>
-        <w:rPr>
-          <w:noProof/>
-        </w:rPr>
+        <w:t>Better understanding of Classes for spacing layouts. Example p = padding so p-3 is padding of 3 in all directions. This was helpful in learning that pt-3 would just add padding to the top.</w:t>
+      </w:r>
+    </w:p>
+    <w:p>
+      <w:r>
+        <w:t>Issues:</w:t>
+      </w:r>
+    </w:p>
+    <w:p>
+      <w:pPr>
+        <w:pStyle w:val="ListParagraph"/>
+        <w:numPr>
+          <w:ilvl w:val="0"/>
+          <w:numId w:val="3"/>
+        </w:numPr>
+      </w:pPr>
+      <w:r>
+        <w:t>Because I’m messing with Nav-bar after the other pages are already created, I found myself forgetting to update links for tweaks I’d do. Example – I’d copy the ‘About Us’ nav bar banner code to ratings page but then forget to update the img.jpg or other things.</w:t>
+      </w:r>
+    </w:p>
+    <w:p>
+      <w:pPr>
+        <w:pStyle w:val="ListParagraph"/>
+        <w:numPr>
+          <w:ilvl w:val="0"/>
+          <w:numId w:val="3"/>
+        </w:numPr>
+      </w:pPr>
+      <w:r>
+        <w:t>Because the Images are smaller on non Homepage because Homepage Image is much larger verticially, I had to adjust code to ‘hide’ paragraph message on small screens. I’m still not ‘happy’ with how it is but its functional for now. So H1 removes on small screens and &lt;P&gt; should remove on small and medium.</w:t>
+      </w:r>
+      <w:r>
+        <w:br/>
+      </w:r>
+      <w:r>
         <w:drawing>
-          <wp:inline distT="0" distB="0" distL="0" distR="0" wp14:anchorId="5E01149B" wp14:editId="23D1A51C">
-            <wp:extent cx="5498276" cy="5353050"/>
-            <wp:effectExtent l="0" t="0" r="7620" b="0"/>
-            <wp:docPr id="1" name="Picture 1"/>
+          <wp:inline distT="0" distB="0" distL="0" distR="0" wp14:anchorId="6AD26A8A" wp14:editId="254E136A">
+            <wp:extent cx="6944694" cy="1000265"/>
+            <wp:effectExtent l="0" t="0" r="0" b="9525"/>
+            <wp:docPr id="7" name="Picture 7"/>
             <wp:cNvGraphicFramePr>
               <a:graphicFrameLocks xmlns:a="http://schemas.openxmlformats.org/drawingml/2006/main" noChangeAspect="1"/>
             </wp:cNvGraphicFramePr>
@@ -348,7 +326,7 @@
                   <pic:spPr>
                     <a:xfrm>
                       <a:off x="0" y="0"/>
-                      <a:ext cx="5501436" cy="5356127"/>
+                      <a:ext cx="6944694" cy="1000265"/>
                     </a:xfrm>
                     <a:prstGeom prst="rect">
                       <a:avLst/>
@@ -363,28 +341,54 @@
     </w:p>
     <w:p/>
     <w:p/>
+    <w:p/>
     <w:p>
       <w:pPr>
         <w:pStyle w:val="Heading1"/>
       </w:pPr>
       <w:r>
-        <w:lastRenderedPageBreak/>
-        <w:t>Landing Page – Small</w:t>
-      </w:r>
-    </w:p>
-    <w:p>
-      <w:pPr>
-        <w:pStyle w:val="Heading1"/>
-      </w:pPr>
-      <w:r>
+        <w:t>A</w:t>
+      </w:r>
+      <w:bookmarkStart w:id="0" w:name="_GoBack"/>
+      <w:bookmarkEnd w:id="0"/>
+      <w:r>
+        <w:t xml:space="preserve">bout Us – </w:t>
+      </w:r>
+      <w:r>
+        <w:t>Improved Nav to similar style as Homepage</w:t>
+      </w:r>
+    </w:p>
+    <w:p>
+      <w:r>
+        <w:t xml:space="preserve">Chefs are still a </w:t>
+      </w:r>
+      <w:r>
+        <w:t>3 Column</w:t>
+      </w:r>
+      <w:r>
+        <w:t xml:space="preserve"> grid</w:t>
+      </w:r>
+    </w:p>
+    <w:p>
+      <w:pPr>
         <w:rPr>
           <w:noProof/>
         </w:rPr>
+      </w:pPr>
+      <w:r>
+        <w:rPr>
+          <w:noProof/>
+        </w:rPr>
+        <w:t>Mod2 version</w:t>
+      </w:r>
+    </w:p>
+    <w:p>
+      <w:r>
         <w:drawing>
-          <wp:inline distT="0" distB="0" distL="0" distR="0" wp14:anchorId="5B44C916" wp14:editId="251057CE">
-            <wp:extent cx="4010025" cy="6201342"/>
-            <wp:effectExtent l="0" t="0" r="0" b="9525"/>
-            <wp:docPr id="10" name="Picture 10"/>
+          <wp:inline distT="0" distB="0" distL="0" distR="0" wp14:anchorId="1B6BF41D" wp14:editId="1CD86273">
+            <wp:extent cx="4895850" cy="2466252"/>
+            <wp:effectExtent l="0" t="0" r="0" b="0"/>
+            <wp:docPr id="3" name="Picture 3"/>
             <wp:cNvGraphicFramePr>
               <a:graphicFrameLocks xmlns:a="http://schemas.openxmlformats.org/drawingml/2006/main" noChangeAspect="1"/>
             </wp:cNvGraphicFramePr>
@@ -404,7 +408,7 @@
                   <pic:spPr>
                     <a:xfrm>
                       <a:off x="0" y="0"/>
-                      <a:ext cx="4024389" cy="6223555"/>
+                      <a:ext cx="4921031" cy="2478937"/>
                     </a:xfrm>
                     <a:prstGeom prst="rect">
                       <a:avLst/>
@@ -418,33 +422,17 @@
       </w:r>
     </w:p>
     <w:p>
-      <w:pPr>
-        <w:pStyle w:val="Heading1"/>
-      </w:pPr>
-    </w:p>
-    <w:p>
-      <w:pPr>
-        <w:pStyle w:val="Heading1"/>
-      </w:pPr>
-      <w:r>
-        <w:t>Ratings – Large</w:t>
-      </w:r>
-    </w:p>
-    <w:p>
-      <w:r>
-        <w:t>Really nothing special going on here since its really a single col-12</w:t>
-      </w:r>
-    </w:p>
-    <w:p>
-      <w:r>
-        <w:rPr>
-          <w:noProof/>
-        </w:rPr>
+      <w:r>
+        <w:t>Mod 3 version – I used a single slide Carosual like homepage.</w:t>
+      </w:r>
+    </w:p>
+    <w:p>
+      <w:r>
         <w:drawing>
-          <wp:inline distT="0" distB="0" distL="0" distR="0" wp14:anchorId="5A91FE50" wp14:editId="6EAC4197">
-            <wp:extent cx="8245709" cy="5753100"/>
-            <wp:effectExtent l="0" t="0" r="3175" b="0"/>
-            <wp:docPr id="27" name="Picture 27"/>
+          <wp:inline distT="0" distB="0" distL="0" distR="0" wp14:anchorId="1504DF27" wp14:editId="771812FC">
+            <wp:extent cx="5067300" cy="2633486"/>
+            <wp:effectExtent l="0" t="0" r="0" b="0"/>
+            <wp:docPr id="4" name="Picture 4"/>
             <wp:cNvGraphicFramePr>
               <a:graphicFrameLocks xmlns:a="http://schemas.openxmlformats.org/drawingml/2006/main" noChangeAspect="1"/>
             </wp:cNvGraphicFramePr>
@@ -464,7 +452,7 @@
                   <pic:spPr>
                     <a:xfrm>
                       <a:off x="0" y="0"/>
-                      <a:ext cx="8252630" cy="5757929"/>
+                      <a:ext cx="5087690" cy="2644083"/>
                     </a:xfrm>
                     <a:prstGeom prst="rect">
                       <a:avLst/>
@@ -477,30 +465,19 @@
         </w:drawing>
       </w:r>
     </w:p>
-    <w:p/>
-    <w:p>
-      <w:pPr>
-        <w:pStyle w:val="Heading1"/>
-      </w:pPr>
-      <w:r>
-        <w:t>Ratings – Small</w:t>
-      </w:r>
-    </w:p>
-    <w:p>
-      <w:r>
-        <w:t>It is responsive but no stacking required.</w:t>
-      </w:r>
-    </w:p>
-    <w:p>
-      <w:r>
-        <w:rPr>
-          <w:noProof/>
-        </w:rPr>
+    <w:p>
+      <w:r>
+        <w:lastRenderedPageBreak/>
+        <w:t>Home Page – Large Screen</w:t>
+      </w:r>
+    </w:p>
+    <w:p>
+      <w:r>
         <w:drawing>
-          <wp:inline distT="0" distB="0" distL="0" distR="0" wp14:anchorId="23C67B12" wp14:editId="70C9DC57">
-            <wp:extent cx="3351230" cy="5781675"/>
-            <wp:effectExtent l="0" t="0" r="1905" b="0"/>
-            <wp:docPr id="21" name="Picture 21"/>
+          <wp:inline distT="0" distB="0" distL="0" distR="0" wp14:anchorId="7A57C016" wp14:editId="5342E035">
+            <wp:extent cx="6295917" cy="5724525"/>
+            <wp:effectExtent l="0" t="0" r="0" b="0"/>
+            <wp:docPr id="1" name="Picture 1"/>
             <wp:cNvGraphicFramePr>
               <a:graphicFrameLocks xmlns:a="http://schemas.openxmlformats.org/drawingml/2006/main" noChangeAspect="1"/>
             </wp:cNvGraphicFramePr>
@@ -520,7 +497,7 @@
                   <pic:spPr>
                     <a:xfrm>
                       <a:off x="0" y="0"/>
-                      <a:ext cx="3361498" cy="5799390"/>
+                      <a:ext cx="6301668" cy="5729755"/>
                     </a:xfrm>
                     <a:prstGeom prst="rect">
                       <a:avLst/>
@@ -533,30 +510,21 @@
         </w:drawing>
       </w:r>
     </w:p>
-    <w:p>
-      <w:pPr>
-        <w:pStyle w:val="Heading1"/>
-      </w:pPr>
+    <w:p/>
+    <w:p/>
+    <w:p>
       <w:r>
         <w:lastRenderedPageBreak/>
-        <w:t>Random – Large</w:t>
-      </w:r>
-    </w:p>
-    <w:p>
-      <w:r>
-        <w:t>Two md 6 columns. Difference is that text and image are flipped to make it appear offset.</w:t>
-      </w:r>
-    </w:p>
-    <w:p>
-      <w:r>
-        <w:rPr>
-          <w:noProof/>
-        </w:rPr>
+        <w:t>Home Page – Medium (iPad)</w:t>
+      </w:r>
+    </w:p>
+    <w:p>
+      <w:r>
         <w:drawing>
-          <wp:inline distT="0" distB="0" distL="0" distR="0" wp14:anchorId="0BCC39A8" wp14:editId="3D01570F">
-            <wp:extent cx="6753892" cy="5543550"/>
-            <wp:effectExtent l="0" t="0" r="8890" b="0"/>
-            <wp:docPr id="31" name="Picture 31"/>
+          <wp:inline distT="0" distB="0" distL="0" distR="0" wp14:anchorId="2FDF30D6" wp14:editId="712A698D">
+            <wp:extent cx="4152900" cy="5152363"/>
+            <wp:effectExtent l="0" t="0" r="0" b="0"/>
+            <wp:docPr id="5" name="Picture 5"/>
             <wp:cNvGraphicFramePr>
               <a:graphicFrameLocks xmlns:a="http://schemas.openxmlformats.org/drawingml/2006/main" noChangeAspect="1"/>
             </wp:cNvGraphicFramePr>
@@ -576,7 +544,7 @@
                   <pic:spPr>
                     <a:xfrm>
                       <a:off x="0" y="0"/>
-                      <a:ext cx="6755977" cy="5545261"/>
+                      <a:ext cx="4154769" cy="5154681"/>
                     </a:xfrm>
                     <a:prstGeom prst="rect">
                       <a:avLst/>
@@ -591,30 +559,21 @@
     </w:p>
     <w:p/>
     <w:p/>
-    <w:p>
-      <w:pPr>
-        <w:pStyle w:val="Heading1"/>
-      </w:pPr>
+    <w:p/>
+    <w:p/>
+    <w:p>
       <w:r>
         <w:lastRenderedPageBreak/>
-        <w:t>Random – small</w:t>
-      </w:r>
-    </w:p>
-    <w:p>
-      <w:r>
-        <w:t>The 2 columns stack</w:t>
-      </w:r>
-    </w:p>
-    <w:p>
-      <w:r>
-        <w:rPr>
-          <w:noProof/>
-        </w:rPr>
+        <w:t>Home Page – Small (iPhone 6) Collapsed Nav</w:t>
+      </w:r>
+    </w:p>
+    <w:p>
+      <w:r>
         <w:drawing>
-          <wp:inline distT="0" distB="0" distL="0" distR="0" wp14:anchorId="26C4AD71" wp14:editId="3408E803">
-            <wp:extent cx="1833478" cy="5543550"/>
-            <wp:effectExtent l="0" t="0" r="0" b="0"/>
-            <wp:docPr id="32" name="Picture 32"/>
+          <wp:inline distT="0" distB="0" distL="0" distR="0" wp14:anchorId="109D99DC" wp14:editId="6C28B4BE">
+            <wp:extent cx="2774768" cy="4895850"/>
+            <wp:effectExtent l="0" t="0" r="6985" b="0"/>
+            <wp:docPr id="6" name="Picture 6"/>
             <wp:cNvGraphicFramePr>
               <a:graphicFrameLocks xmlns:a="http://schemas.openxmlformats.org/drawingml/2006/main" noChangeAspect="1"/>
             </wp:cNvGraphicFramePr>
@@ -634,7 +593,7 @@
                   <pic:spPr>
                     <a:xfrm>
                       <a:off x="0" y="0"/>
-                      <a:ext cx="1842823" cy="5571805"/>
+                      <a:ext cx="2781521" cy="4907765"/>
                     </a:xfrm>
                     <a:prstGeom prst="rect">
                       <a:avLst/>
@@ -647,166 +606,6 @@
         </w:drawing>
       </w:r>
     </w:p>
-    <w:p/>
-    <w:p/>
-    <w:p>
-      <w:pPr>
-        <w:pStyle w:val="Heading1"/>
-      </w:pPr>
-      <w:r>
-        <w:lastRenderedPageBreak/>
-        <w:t>About Us – Large</w:t>
-      </w:r>
-    </w:p>
-    <w:p>
-      <w:r>
-        <w:t>3 Columns</w:t>
-      </w:r>
-    </w:p>
-    <w:p>
-      <w:r>
-        <w:rPr>
-          <w:noProof/>
-        </w:rPr>
-        <w:drawing>
-          <wp:inline distT="0" distB="0" distL="0" distR="0" wp14:anchorId="4C989139" wp14:editId="37E35D7E">
-            <wp:extent cx="9144000" cy="6167120"/>
-            <wp:effectExtent l="0" t="0" r="0" b="5080"/>
-            <wp:docPr id="34" name="Picture 34"/>
-            <wp:cNvGraphicFramePr>
-              <a:graphicFrameLocks xmlns:a="http://schemas.openxmlformats.org/drawingml/2006/main" noChangeAspect="1"/>
-            </wp:cNvGraphicFramePr>
-            <a:graphic xmlns:a="http://schemas.openxmlformats.org/drawingml/2006/main">
-              <a:graphicData uri="http://schemas.openxmlformats.org/drawingml/2006/picture">
-                <pic:pic xmlns:pic="http://schemas.openxmlformats.org/drawingml/2006/picture">
-                  <pic:nvPicPr>
-                    <pic:cNvPr id="1" name=""/>
-                    <pic:cNvPicPr/>
-                  </pic:nvPicPr>
-                  <pic:blipFill>
-                    <a:blip r:embed="rId13"/>
-                    <a:stretch>
-                      <a:fillRect/>
-                    </a:stretch>
-                  </pic:blipFill>
-                  <pic:spPr>
-                    <a:xfrm>
-                      <a:off x="0" y="0"/>
-                      <a:ext cx="9144000" cy="6167120"/>
-                    </a:xfrm>
-                    <a:prstGeom prst="rect">
-                      <a:avLst/>
-                    </a:prstGeom>
-                  </pic:spPr>
-                </pic:pic>
-              </a:graphicData>
-            </a:graphic>
-          </wp:inline>
-        </w:drawing>
-      </w:r>
-    </w:p>
-    <w:p/>
-    <w:p>
-      <w:pPr>
-        <w:pStyle w:val="Heading1"/>
-      </w:pPr>
-      <w:r>
-        <w:t>About Us – Small</w:t>
-      </w:r>
-    </w:p>
-    <w:p>
-      <w:r>
-        <w:rPr>
-          <w:noProof/>
-        </w:rPr>
-        <w:drawing>
-          <wp:inline distT="0" distB="0" distL="0" distR="0" wp14:anchorId="30246FF5" wp14:editId="35B11A11">
-            <wp:extent cx="2171869" cy="5029200"/>
-            <wp:effectExtent l="0" t="0" r="0" b="0"/>
-            <wp:docPr id="33" name="Picture 33"/>
-            <wp:cNvGraphicFramePr>
-              <a:graphicFrameLocks xmlns:a="http://schemas.openxmlformats.org/drawingml/2006/main" noChangeAspect="1"/>
-            </wp:cNvGraphicFramePr>
-            <a:graphic xmlns:a="http://schemas.openxmlformats.org/drawingml/2006/main">
-              <a:graphicData uri="http://schemas.openxmlformats.org/drawingml/2006/picture">
-                <pic:pic xmlns:pic="http://schemas.openxmlformats.org/drawingml/2006/picture">
-                  <pic:nvPicPr>
-                    <pic:cNvPr id="1" name=""/>
-                    <pic:cNvPicPr/>
-                  </pic:nvPicPr>
-                  <pic:blipFill>
-                    <a:blip r:embed="rId14"/>
-                    <a:stretch>
-                      <a:fillRect/>
-                    </a:stretch>
-                  </pic:blipFill>
-                  <pic:spPr>
-                    <a:xfrm>
-                      <a:off x="0" y="0"/>
-                      <a:ext cx="2179103" cy="5045950"/>
-                    </a:xfrm>
-                    <a:prstGeom prst="rect">
-                      <a:avLst/>
-                    </a:prstGeom>
-                  </pic:spPr>
-                </pic:pic>
-              </a:graphicData>
-            </a:graphic>
-          </wp:inline>
-        </w:drawing>
-      </w:r>
-    </w:p>
-    <w:p/>
-    <w:p/>
-    <w:p/>
-    <w:p/>
-    <w:p/>
-    <w:p/>
-    <w:p>
-      <w:r>
-        <w:rPr>
-          <w:noProof/>
-        </w:rPr>
-        <w:drawing>
-          <wp:inline distT="0" distB="0" distL="0" distR="0" wp14:anchorId="559DACFF" wp14:editId="375AE725">
-            <wp:extent cx="9144000" cy="4913630"/>
-            <wp:effectExtent l="0" t="0" r="0" b="1270"/>
-            <wp:docPr id="2" name="Picture 2"/>
-            <wp:cNvGraphicFramePr>
-              <a:graphicFrameLocks xmlns:a="http://schemas.openxmlformats.org/drawingml/2006/main" noChangeAspect="1"/>
-            </wp:cNvGraphicFramePr>
-            <a:graphic xmlns:a="http://schemas.openxmlformats.org/drawingml/2006/main">
-              <a:graphicData uri="http://schemas.openxmlformats.org/drawingml/2006/picture">
-                <pic:pic xmlns:pic="http://schemas.openxmlformats.org/drawingml/2006/picture">
-                  <pic:nvPicPr>
-                    <pic:cNvPr id="1" name=""/>
-                    <pic:cNvPicPr/>
-                  </pic:nvPicPr>
-                  <pic:blipFill>
-                    <a:blip r:embed="rId15"/>
-                    <a:stretch>
-                      <a:fillRect/>
-                    </a:stretch>
-                  </pic:blipFill>
-                  <pic:spPr>
-                    <a:xfrm>
-                      <a:off x="0" y="0"/>
-                      <a:ext cx="9144000" cy="4913630"/>
-                    </a:xfrm>
-                    <a:prstGeom prst="rect">
-                      <a:avLst/>
-                    </a:prstGeom>
-                  </pic:spPr>
-                </pic:pic>
-              </a:graphicData>
-            </a:graphic>
-          </wp:inline>
-        </w:drawing>
-      </w:r>
-    </w:p>
-    <w:p/>
-    <w:p/>
-    <w:p/>
     <w:p/>
     <w:sectPr>
       <w:pgSz w:w="15840" w:h="12240" w:orient="landscape"/>
@@ -909,8 +708,240 @@
       </w:pPr>
     </w:lvl>
   </w:abstractNum>
+  <w:abstractNum w:abstractNumId="1" w15:restartNumberingAfterBreak="0">
+    <w:nsid w:val="31BC408C"/>
+    <w:multiLevelType w:val="hybridMultilevel"/>
+    <w:tmpl w:val="034E1138"/>
+    <w:lvl w:ilvl="0" w:tplc="04090001">
+      <w:start w:val="1"/>
+      <w:numFmt w:val="bullet"/>
+      <w:lvlText w:val=""/>
+      <w:lvlJc w:val="left"/>
+      <w:pPr>
+        <w:ind w:left="720" w:hanging="360"/>
+      </w:pPr>
+      <w:rPr>
+        <w:rFonts w:ascii="Symbol" w:hAnsi="Symbol" w:hint="default"/>
+      </w:rPr>
+    </w:lvl>
+    <w:lvl w:ilvl="1" w:tplc="04090003">
+      <w:start w:val="1"/>
+      <w:numFmt w:val="bullet"/>
+      <w:lvlText w:val="o"/>
+      <w:lvlJc w:val="left"/>
+      <w:pPr>
+        <w:ind w:left="1440" w:hanging="360"/>
+      </w:pPr>
+      <w:rPr>
+        <w:rFonts w:ascii="Courier New" w:hAnsi="Courier New" w:cs="Courier New" w:hint="default"/>
+      </w:rPr>
+    </w:lvl>
+    <w:lvl w:ilvl="2" w:tplc="04090005" w:tentative="1">
+      <w:start w:val="1"/>
+      <w:numFmt w:val="bullet"/>
+      <w:lvlText w:val=""/>
+      <w:lvlJc w:val="left"/>
+      <w:pPr>
+        <w:ind w:left="2160" w:hanging="360"/>
+      </w:pPr>
+      <w:rPr>
+        <w:rFonts w:ascii="Wingdings" w:hAnsi="Wingdings" w:hint="default"/>
+      </w:rPr>
+    </w:lvl>
+    <w:lvl w:ilvl="3" w:tplc="04090001" w:tentative="1">
+      <w:start w:val="1"/>
+      <w:numFmt w:val="bullet"/>
+      <w:lvlText w:val=""/>
+      <w:lvlJc w:val="left"/>
+      <w:pPr>
+        <w:ind w:left="2880" w:hanging="360"/>
+      </w:pPr>
+      <w:rPr>
+        <w:rFonts w:ascii="Symbol" w:hAnsi="Symbol" w:hint="default"/>
+      </w:rPr>
+    </w:lvl>
+    <w:lvl w:ilvl="4" w:tplc="04090003" w:tentative="1">
+      <w:start w:val="1"/>
+      <w:numFmt w:val="bullet"/>
+      <w:lvlText w:val="o"/>
+      <w:lvlJc w:val="left"/>
+      <w:pPr>
+        <w:ind w:left="3600" w:hanging="360"/>
+      </w:pPr>
+      <w:rPr>
+        <w:rFonts w:ascii="Courier New" w:hAnsi="Courier New" w:cs="Courier New" w:hint="default"/>
+      </w:rPr>
+    </w:lvl>
+    <w:lvl w:ilvl="5" w:tplc="04090005" w:tentative="1">
+      <w:start w:val="1"/>
+      <w:numFmt w:val="bullet"/>
+      <w:lvlText w:val=""/>
+      <w:lvlJc w:val="left"/>
+      <w:pPr>
+        <w:ind w:left="4320" w:hanging="360"/>
+      </w:pPr>
+      <w:rPr>
+        <w:rFonts w:ascii="Wingdings" w:hAnsi="Wingdings" w:hint="default"/>
+      </w:rPr>
+    </w:lvl>
+    <w:lvl w:ilvl="6" w:tplc="04090001" w:tentative="1">
+      <w:start w:val="1"/>
+      <w:numFmt w:val="bullet"/>
+      <w:lvlText w:val=""/>
+      <w:lvlJc w:val="left"/>
+      <w:pPr>
+        <w:ind w:left="5040" w:hanging="360"/>
+      </w:pPr>
+      <w:rPr>
+        <w:rFonts w:ascii="Symbol" w:hAnsi="Symbol" w:hint="default"/>
+      </w:rPr>
+    </w:lvl>
+    <w:lvl w:ilvl="7" w:tplc="04090003" w:tentative="1">
+      <w:start w:val="1"/>
+      <w:numFmt w:val="bullet"/>
+      <w:lvlText w:val="o"/>
+      <w:lvlJc w:val="left"/>
+      <w:pPr>
+        <w:ind w:left="5760" w:hanging="360"/>
+      </w:pPr>
+      <w:rPr>
+        <w:rFonts w:ascii="Courier New" w:hAnsi="Courier New" w:cs="Courier New" w:hint="default"/>
+      </w:rPr>
+    </w:lvl>
+    <w:lvl w:ilvl="8" w:tplc="04090005" w:tentative="1">
+      <w:start w:val="1"/>
+      <w:numFmt w:val="bullet"/>
+      <w:lvlText w:val=""/>
+      <w:lvlJc w:val="left"/>
+      <w:pPr>
+        <w:ind w:left="6480" w:hanging="360"/>
+      </w:pPr>
+      <w:rPr>
+        <w:rFonts w:ascii="Wingdings" w:hAnsi="Wingdings" w:hint="default"/>
+      </w:rPr>
+    </w:lvl>
+  </w:abstractNum>
+  <w:abstractNum w:abstractNumId="2" w15:restartNumberingAfterBreak="0">
+    <w:nsid w:val="67004AA9"/>
+    <w:multiLevelType w:val="hybridMultilevel"/>
+    <w:tmpl w:val="D03E9A02"/>
+    <w:lvl w:ilvl="0" w:tplc="04090001">
+      <w:start w:val="1"/>
+      <w:numFmt w:val="bullet"/>
+      <w:lvlText w:val=""/>
+      <w:lvlJc w:val="left"/>
+      <w:pPr>
+        <w:ind w:left="720" w:hanging="360"/>
+      </w:pPr>
+      <w:rPr>
+        <w:rFonts w:ascii="Symbol" w:hAnsi="Symbol" w:hint="default"/>
+      </w:rPr>
+    </w:lvl>
+    <w:lvl w:ilvl="1" w:tplc="04090003" w:tentative="1">
+      <w:start w:val="1"/>
+      <w:numFmt w:val="bullet"/>
+      <w:lvlText w:val="o"/>
+      <w:lvlJc w:val="left"/>
+      <w:pPr>
+        <w:ind w:left="1440" w:hanging="360"/>
+      </w:pPr>
+      <w:rPr>
+        <w:rFonts w:ascii="Courier New" w:hAnsi="Courier New" w:cs="Courier New" w:hint="default"/>
+      </w:rPr>
+    </w:lvl>
+    <w:lvl w:ilvl="2" w:tplc="04090005" w:tentative="1">
+      <w:start w:val="1"/>
+      <w:numFmt w:val="bullet"/>
+      <w:lvlText w:val=""/>
+      <w:lvlJc w:val="left"/>
+      <w:pPr>
+        <w:ind w:left="2160" w:hanging="360"/>
+      </w:pPr>
+      <w:rPr>
+        <w:rFonts w:ascii="Wingdings" w:hAnsi="Wingdings" w:hint="default"/>
+      </w:rPr>
+    </w:lvl>
+    <w:lvl w:ilvl="3" w:tplc="04090001" w:tentative="1">
+      <w:start w:val="1"/>
+      <w:numFmt w:val="bullet"/>
+      <w:lvlText w:val=""/>
+      <w:lvlJc w:val="left"/>
+      <w:pPr>
+        <w:ind w:left="2880" w:hanging="360"/>
+      </w:pPr>
+      <w:rPr>
+        <w:rFonts w:ascii="Symbol" w:hAnsi="Symbol" w:hint="default"/>
+      </w:rPr>
+    </w:lvl>
+    <w:lvl w:ilvl="4" w:tplc="04090003" w:tentative="1">
+      <w:start w:val="1"/>
+      <w:numFmt w:val="bullet"/>
+      <w:lvlText w:val="o"/>
+      <w:lvlJc w:val="left"/>
+      <w:pPr>
+        <w:ind w:left="3600" w:hanging="360"/>
+      </w:pPr>
+      <w:rPr>
+        <w:rFonts w:ascii="Courier New" w:hAnsi="Courier New" w:cs="Courier New" w:hint="default"/>
+      </w:rPr>
+    </w:lvl>
+    <w:lvl w:ilvl="5" w:tplc="04090005" w:tentative="1">
+      <w:start w:val="1"/>
+      <w:numFmt w:val="bullet"/>
+      <w:lvlText w:val=""/>
+      <w:lvlJc w:val="left"/>
+      <w:pPr>
+        <w:ind w:left="4320" w:hanging="360"/>
+      </w:pPr>
+      <w:rPr>
+        <w:rFonts w:ascii="Wingdings" w:hAnsi="Wingdings" w:hint="default"/>
+      </w:rPr>
+    </w:lvl>
+    <w:lvl w:ilvl="6" w:tplc="04090001" w:tentative="1">
+      <w:start w:val="1"/>
+      <w:numFmt w:val="bullet"/>
+      <w:lvlText w:val=""/>
+      <w:lvlJc w:val="left"/>
+      <w:pPr>
+        <w:ind w:left="5040" w:hanging="360"/>
+      </w:pPr>
+      <w:rPr>
+        <w:rFonts w:ascii="Symbol" w:hAnsi="Symbol" w:hint="default"/>
+      </w:rPr>
+    </w:lvl>
+    <w:lvl w:ilvl="7" w:tplc="04090003" w:tentative="1">
+      <w:start w:val="1"/>
+      <w:numFmt w:val="bullet"/>
+      <w:lvlText w:val="o"/>
+      <w:lvlJc w:val="left"/>
+      <w:pPr>
+        <w:ind w:left="5760" w:hanging="360"/>
+      </w:pPr>
+      <w:rPr>
+        <w:rFonts w:ascii="Courier New" w:hAnsi="Courier New" w:cs="Courier New" w:hint="default"/>
+      </w:rPr>
+    </w:lvl>
+    <w:lvl w:ilvl="8" w:tplc="04090005" w:tentative="1">
+      <w:start w:val="1"/>
+      <w:numFmt w:val="bullet"/>
+      <w:lvlText w:val=""/>
+      <w:lvlJc w:val="left"/>
+      <w:pPr>
+        <w:ind w:left="6480" w:hanging="360"/>
+      </w:pPr>
+      <w:rPr>
+        <w:rFonts w:ascii="Wingdings" w:hAnsi="Wingdings" w:hint="default"/>
+      </w:rPr>
+    </w:lvl>
+  </w:abstractNum>
   <w:num w:numId="1">
     <w:abstractNumId w:val="0"/>
+  </w:num>
+  <w:num w:numId="2">
+    <w:abstractNumId w:val="1"/>
+  </w:num>
+  <w:num w:numId="3">
+    <w:abstractNumId w:val="2"/>
   </w:num>
 </w:numbering>
 </file>

</xml_diff>